<commit_message>
Week 4 Dunegon Crawl outlined. added a functions file, and constances file.
</commit_message>
<xml_diff>
--- a/Wk 3/Self_Eval_Lab_3_162P.docx
+++ b/Wk 3/Self_Eval_Lab_3_162P.docx
@@ -119,12 +119,6 @@
         <w:gridCol w:w="6120"/>
       </w:tblGrid>
       <w:tr>
-        <w:tblPrEx>
-          <w:tblCellMar>
-            <w:top w:w="0" w:type="dxa"/>
-            <w:bottom w:w="0" w:type="dxa"/>
-          </w:tblCellMar>
-        </w:tblPrEx>
         <w:tc>
           <w:tcPr>
             <w:tcW w:w="4698" w:type="dxa"/>
@@ -163,6 +157,12 @@
                 <w:rFonts w:ascii="Calibri" w:hAnsi="Calibri" w:cs="Calibri"/>
               </w:rPr>
             </w:pPr>
+            <w:r>
+              <w:rPr>
+                <w:rFonts w:ascii="Calibri" w:hAnsi="Calibri" w:cs="Calibri"/>
+              </w:rPr>
+              <w:t>Sandi</w:t>
+            </w:r>
           </w:p>
         </w:tc>
         <w:tc>
@@ -191,16 +191,16 @@
               </w:rPr>
               <w:t>Date:</w:t>
             </w:r>
-          </w:p>
-        </w:tc>
-      </w:tr>
-      <w:tr>
-        <w:tblPrEx>
-          <w:tblCellMar>
-            <w:top w:w="0" w:type="dxa"/>
-            <w:bottom w:w="0" w:type="dxa"/>
-          </w:tblCellMar>
-        </w:tblPrEx>
+            <w:r>
+              <w:rPr>
+                <w:rFonts w:ascii="Calibri" w:hAnsi="Calibri" w:cs="Calibri"/>
+              </w:rPr>
+              <w:t>7/11/20</w:t>
+            </w:r>
+          </w:p>
+        </w:tc>
+      </w:tr>
+      <w:tr>
         <w:trPr>
           <w:trHeight w:val="593"/>
         </w:trPr>
@@ -231,7 +231,6 @@
               <w:t>Are you willing to allow your code to be used in example debugging demonstrations or documentation?</w:t>
             </w:r>
           </w:p>
-          <w:bookmarkStart w:id="0" w:name="Check1"/>
           <w:p>
             <w:pPr>
               <w:widowControl w:val="0"/>
@@ -244,6 +243,13 @@
                 <w:rFonts w:ascii="Calibri" w:hAnsi="Calibri" w:cs="Calibri"/>
               </w:rPr>
             </w:pPr>
+            <w:bookmarkStart w:id="0" w:name="Check1"/>
+            <w:r>
+              <w:rPr>
+                <w:rFonts w:ascii="Calibri" w:hAnsi="Calibri" w:cs="Calibri"/>
+              </w:rPr>
+              <w:t>x</w:t>
+            </w:r>
             <w:r>
               <w:rPr>
                 <w:rFonts w:ascii="Calibri" w:hAnsi="Calibri" w:cs="Calibri"/>
@@ -275,6 +281,12 @@
               <w:rPr>
                 <w:rFonts w:ascii="Calibri" w:hAnsi="Calibri" w:cs="Calibri"/>
               </w:rPr>
+              <w:fldChar w:fldCharType="separate"/>
+            </w:r>
+            <w:r>
+              <w:rPr>
+                <w:rFonts w:ascii="Calibri" w:hAnsi="Calibri" w:cs="Calibri"/>
+              </w:rPr>
               <w:fldChar w:fldCharType="end"/>
             </w:r>
             <w:bookmarkEnd w:id="0"/>
@@ -311,6 +323,12 @@
               <w:rPr>
                 <w:rFonts w:ascii="Calibri" w:hAnsi="Calibri" w:cs="Calibri"/>
               </w:rPr>
+            </w:r>
+            <w:r>
+              <w:rPr>
+                <w:rFonts w:ascii="Calibri" w:hAnsi="Calibri" w:cs="Calibri"/>
+              </w:rPr>
+              <w:fldChar w:fldCharType="separate"/>
             </w:r>
             <w:r>
               <w:rPr>
@@ -414,12 +432,6 @@
         <w:gridCol w:w="1260"/>
       </w:tblGrid>
       <w:tr>
-        <w:tblPrEx>
-          <w:tblCellMar>
-            <w:top w:w="0" w:type="dxa"/>
-            <w:bottom w:w="0" w:type="dxa"/>
-          </w:tblCellMar>
-        </w:tblPrEx>
         <w:tc>
           <w:tcPr>
             <w:tcW w:w="8298" w:type="dxa"/>
@@ -518,12 +530,6 @@
         </w:tc>
       </w:tr>
       <w:tr>
-        <w:tblPrEx>
-          <w:tblCellMar>
-            <w:top w:w="0" w:type="dxa"/>
-            <w:bottom w:w="0" w:type="dxa"/>
-          </w:tblCellMar>
-        </w:tblPrEx>
         <w:trPr>
           <w:trHeight w:val="98"/>
         </w:trPr>
@@ -582,12 +588,6 @@
         </w:tc>
       </w:tr>
       <w:tr>
-        <w:tblPrEx>
-          <w:tblCellMar>
-            <w:top w:w="0" w:type="dxa"/>
-            <w:bottom w:w="0" w:type="dxa"/>
-          </w:tblCellMar>
-        </w:tblPrEx>
         <w:tc>
           <w:tcPr>
             <w:tcW w:w="10818" w:type="dxa"/>
@@ -624,12 +624,6 @@
         </w:tc>
       </w:tr>
       <w:tr>
-        <w:tblPrEx>
-          <w:tblCellMar>
-            <w:top w:w="0" w:type="dxa"/>
-            <w:bottom w:w="0" w:type="dxa"/>
-          </w:tblCellMar>
-        </w:tblPrEx>
         <w:tc>
           <w:tcPr>
             <w:tcW w:w="8298" w:type="dxa"/>
@@ -676,6 +670,13 @@
                 <w:sz w:val="20"/>
               </w:rPr>
             </w:pPr>
+            <w:r>
+              <w:rPr>
+                <w:rFonts w:cs="Calibri"/>
+                <w:sz w:val="20"/>
+              </w:rPr>
+              <w:t>Yes</w:t>
+            </w:r>
           </w:p>
         </w:tc>
         <w:tc>
@@ -699,12 +700,6 @@
         </w:tc>
       </w:tr>
       <w:tr>
-        <w:tblPrEx>
-          <w:tblCellMar>
-            <w:top w:w="0" w:type="dxa"/>
-            <w:bottom w:w="0" w:type="dxa"/>
-          </w:tblCellMar>
-        </w:tblPrEx>
         <w:trPr>
           <w:trHeight w:val="512"/>
         </w:trPr>
@@ -729,12 +724,6 @@
         </w:tc>
       </w:tr>
       <w:tr>
-        <w:tblPrEx>
-          <w:tblCellMar>
-            <w:top w:w="0" w:type="dxa"/>
-            <w:bottom w:w="0" w:type="dxa"/>
-          </w:tblCellMar>
-        </w:tblPrEx>
         <w:tc>
           <w:tcPr>
             <w:tcW w:w="8298" w:type="dxa"/>
@@ -782,6 +771,13 @@
                 <w:sz w:val="20"/>
               </w:rPr>
             </w:pPr>
+            <w:r>
+              <w:rPr>
+                <w:rFonts w:cs="Calibri"/>
+                <w:sz w:val="20"/>
+              </w:rPr>
+              <w:t>Yes</w:t>
+            </w:r>
           </w:p>
         </w:tc>
         <w:tc>
@@ -805,12 +801,6 @@
         </w:tc>
       </w:tr>
       <w:tr>
-        <w:tblPrEx>
-          <w:tblCellMar>
-            <w:top w:w="0" w:type="dxa"/>
-            <w:bottom w:w="0" w:type="dxa"/>
-          </w:tblCellMar>
-        </w:tblPrEx>
         <w:tc>
           <w:tcPr>
             <w:tcW w:w="8298" w:type="dxa"/>
@@ -878,12 +868,6 @@
         </w:tc>
       </w:tr>
       <w:tr>
-        <w:tblPrEx>
-          <w:tblCellMar>
-            <w:top w:w="0" w:type="dxa"/>
-            <w:bottom w:w="0" w:type="dxa"/>
-          </w:tblCellMar>
-        </w:tblPrEx>
         <w:tc>
           <w:tcPr>
             <w:tcW w:w="8298" w:type="dxa"/>
@@ -931,6 +915,13 @@
                 <w:sz w:val="20"/>
               </w:rPr>
             </w:pPr>
+            <w:r>
+              <w:rPr>
+                <w:rFonts w:cs="Calibri"/>
+                <w:sz w:val="20"/>
+              </w:rPr>
+              <w:t>Yes</w:t>
+            </w:r>
           </w:p>
         </w:tc>
         <w:tc>
@@ -954,12 +945,6 @@
         </w:tc>
       </w:tr>
       <w:tr>
-        <w:tblPrEx>
-          <w:tblCellMar>
-            <w:top w:w="0" w:type="dxa"/>
-            <w:bottom w:w="0" w:type="dxa"/>
-          </w:tblCellMar>
-        </w:tblPrEx>
         <w:tc>
           <w:tcPr>
             <w:tcW w:w="10818" w:type="dxa"/>
@@ -986,12 +971,6 @@
         </w:tc>
       </w:tr>
       <w:tr>
-        <w:tblPrEx>
-          <w:tblCellMar>
-            <w:top w:w="0" w:type="dxa"/>
-            <w:bottom w:w="0" w:type="dxa"/>
-          </w:tblCellMar>
-        </w:tblPrEx>
         <w:tc>
           <w:tcPr>
             <w:tcW w:w="10818" w:type="dxa"/>
@@ -1026,12 +1005,6 @@
         </w:tc>
       </w:tr>
       <w:tr>
-        <w:tblPrEx>
-          <w:tblCellMar>
-            <w:top w:w="0" w:type="dxa"/>
-            <w:bottom w:w="0" w:type="dxa"/>
-          </w:tblCellMar>
-        </w:tblPrEx>
         <w:tc>
           <w:tcPr>
             <w:tcW w:w="8298" w:type="dxa"/>
@@ -1078,6 +1051,13 @@
                 <w:sz w:val="20"/>
               </w:rPr>
             </w:pPr>
+            <w:r>
+              <w:rPr>
+                <w:rFonts w:cs="Calibri"/>
+                <w:sz w:val="20"/>
+              </w:rPr>
+              <w:t>Yes</w:t>
+            </w:r>
           </w:p>
         </w:tc>
         <w:tc>
@@ -1101,12 +1081,6 @@
         </w:tc>
       </w:tr>
       <w:tr>
-        <w:tblPrEx>
-          <w:tblCellMar>
-            <w:top w:w="0" w:type="dxa"/>
-            <w:bottom w:w="0" w:type="dxa"/>
-          </w:tblCellMar>
-        </w:tblPrEx>
         <w:trPr>
           <w:trHeight w:val="512"/>
         </w:trPr>
@@ -1131,12 +1105,6 @@
         </w:tc>
       </w:tr>
       <w:tr>
-        <w:tblPrEx>
-          <w:tblCellMar>
-            <w:top w:w="0" w:type="dxa"/>
-            <w:bottom w:w="0" w:type="dxa"/>
-          </w:tblCellMar>
-        </w:tblPrEx>
         <w:tc>
           <w:tcPr>
             <w:tcW w:w="8298" w:type="dxa"/>
@@ -1184,6 +1152,13 @@
                 <w:sz w:val="20"/>
               </w:rPr>
             </w:pPr>
+            <w:r>
+              <w:rPr>
+                <w:rFonts w:cs="Calibri"/>
+                <w:sz w:val="20"/>
+              </w:rPr>
+              <w:t>Yes</w:t>
+            </w:r>
           </w:p>
         </w:tc>
         <w:tc>
@@ -1207,12 +1182,6 @@
         </w:tc>
       </w:tr>
       <w:tr>
-        <w:tblPrEx>
-          <w:tblCellMar>
-            <w:top w:w="0" w:type="dxa"/>
-            <w:bottom w:w="0" w:type="dxa"/>
-          </w:tblCellMar>
-        </w:tblPrEx>
         <w:trPr>
           <w:trHeight w:val="575"/>
         </w:trPr>
@@ -1237,12 +1206,6 @@
         </w:tc>
       </w:tr>
       <w:tr>
-        <w:tblPrEx>
-          <w:tblCellMar>
-            <w:top w:w="0" w:type="dxa"/>
-            <w:bottom w:w="0" w:type="dxa"/>
-          </w:tblCellMar>
-        </w:tblPrEx>
         <w:tc>
           <w:tcPr>
             <w:tcW w:w="8298" w:type="dxa"/>
@@ -1290,6 +1253,13 @@
                 <w:sz w:val="20"/>
               </w:rPr>
             </w:pPr>
+            <w:r>
+              <w:rPr>
+                <w:rFonts w:cs="Calibri"/>
+                <w:sz w:val="20"/>
+              </w:rPr>
+              <w:t>Yes</w:t>
+            </w:r>
           </w:p>
         </w:tc>
         <w:tc>
@@ -1313,12 +1283,6 @@
         </w:tc>
       </w:tr>
       <w:tr>
-        <w:tblPrEx>
-          <w:tblCellMar>
-            <w:top w:w="0" w:type="dxa"/>
-            <w:bottom w:w="0" w:type="dxa"/>
-          </w:tblCellMar>
-        </w:tblPrEx>
         <w:trPr>
           <w:trHeight w:val="512"/>
         </w:trPr>
@@ -1343,12 +1307,6 @@
         </w:tc>
       </w:tr>
       <w:tr>
-        <w:tblPrEx>
-          <w:tblCellMar>
-            <w:top w:w="0" w:type="dxa"/>
-            <w:bottom w:w="0" w:type="dxa"/>
-          </w:tblCellMar>
-        </w:tblPrEx>
         <w:tc>
           <w:tcPr>
             <w:tcW w:w="8298" w:type="dxa"/>
@@ -1396,6 +1354,13 @@
                 <w:sz w:val="20"/>
               </w:rPr>
             </w:pPr>
+            <w:r>
+              <w:rPr>
+                <w:rFonts w:cs="Calibri"/>
+                <w:sz w:val="20"/>
+              </w:rPr>
+              <w:t>Yes</w:t>
+            </w:r>
           </w:p>
         </w:tc>
         <w:tc>
@@ -1419,12 +1384,6 @@
         </w:tc>
       </w:tr>
       <w:tr>
-        <w:tblPrEx>
-          <w:tblCellMar>
-            <w:top w:w="0" w:type="dxa"/>
-            <w:bottom w:w="0" w:type="dxa"/>
-          </w:tblCellMar>
-        </w:tblPrEx>
         <w:trPr>
           <w:trHeight w:val="512"/>
         </w:trPr>
@@ -1449,12 +1408,6 @@
         </w:tc>
       </w:tr>
       <w:tr>
-        <w:tblPrEx>
-          <w:tblCellMar>
-            <w:top w:w="0" w:type="dxa"/>
-            <w:bottom w:w="0" w:type="dxa"/>
-          </w:tblCellMar>
-        </w:tblPrEx>
         <w:tc>
           <w:tcPr>
             <w:tcW w:w="8298" w:type="dxa"/>
@@ -1501,6 +1454,13 @@
                 <w:sz w:val="20"/>
               </w:rPr>
             </w:pPr>
+            <w:r>
+              <w:rPr>
+                <w:rFonts w:cs="Calibri"/>
+                <w:sz w:val="20"/>
+              </w:rPr>
+              <w:t>Yes</w:t>
+            </w:r>
           </w:p>
         </w:tc>
         <w:tc>
@@ -1524,12 +1484,6 @@
         </w:tc>
       </w:tr>
       <w:tr>
-        <w:tblPrEx>
-          <w:tblCellMar>
-            <w:top w:w="0" w:type="dxa"/>
-            <w:bottom w:w="0" w:type="dxa"/>
-          </w:tblCellMar>
-        </w:tblPrEx>
         <w:trPr>
           <w:trHeight w:val="485"/>
         </w:trPr>
@@ -1554,12 +1508,6 @@
         </w:tc>
       </w:tr>
       <w:tr>
-        <w:tblPrEx>
-          <w:tblCellMar>
-            <w:top w:w="0" w:type="dxa"/>
-            <w:bottom w:w="0" w:type="dxa"/>
-          </w:tblCellMar>
-        </w:tblPrEx>
         <w:tc>
           <w:tcPr>
             <w:tcW w:w="8298" w:type="dxa"/>
@@ -1607,6 +1555,13 @@
                 <w:sz w:val="20"/>
               </w:rPr>
             </w:pPr>
+            <w:r>
+              <w:rPr>
+                <w:rFonts w:cs="Calibri"/>
+                <w:sz w:val="20"/>
+              </w:rPr>
+              <w:t>Yes</w:t>
+            </w:r>
           </w:p>
         </w:tc>
         <w:tc>
@@ -1630,12 +1585,6 @@
         </w:tc>
       </w:tr>
       <w:tr>
-        <w:tblPrEx>
-          <w:tblCellMar>
-            <w:top w:w="0" w:type="dxa"/>
-            <w:bottom w:w="0" w:type="dxa"/>
-          </w:tblCellMar>
-        </w:tblPrEx>
         <w:trPr>
           <w:trHeight w:val="503"/>
         </w:trPr>
@@ -1660,12 +1609,6 @@
         </w:tc>
       </w:tr>
       <w:tr>
-        <w:tblPrEx>
-          <w:tblCellMar>
-            <w:top w:w="0" w:type="dxa"/>
-            <w:bottom w:w="0" w:type="dxa"/>
-          </w:tblCellMar>
-        </w:tblPrEx>
         <w:tc>
           <w:tcPr>
             <w:tcW w:w="8298" w:type="dxa"/>
@@ -1713,6 +1656,20 @@
                 <w:sz w:val="20"/>
               </w:rPr>
             </w:pPr>
+            <w:r>
+              <w:rPr>
+                <w:rFonts w:cs="Calibri"/>
+                <w:sz w:val="20"/>
+              </w:rPr>
+              <w:t>Yes</w:t>
+            </w:r>
+            <w:r>
+              <w:rPr>
+                <w:rFonts w:cs="Calibri"/>
+                <w:sz w:val="20"/>
+              </w:rPr>
+              <w:t xml:space="preserve"> </w:t>
+            </w:r>
           </w:p>
         </w:tc>
         <w:tc>
@@ -1736,12 +1693,6 @@
         </w:tc>
       </w:tr>
       <w:tr>
-        <w:tblPrEx>
-          <w:tblCellMar>
-            <w:top w:w="0" w:type="dxa"/>
-            <w:bottom w:w="0" w:type="dxa"/>
-          </w:tblCellMar>
-        </w:tblPrEx>
         <w:trPr>
           <w:trHeight w:val="548"/>
         </w:trPr>
@@ -1766,12 +1717,6 @@
         </w:tc>
       </w:tr>
       <w:tr>
-        <w:tblPrEx>
-          <w:tblCellMar>
-            <w:top w:w="0" w:type="dxa"/>
-            <w:bottom w:w="0" w:type="dxa"/>
-          </w:tblCellMar>
-        </w:tblPrEx>
         <w:tc>
           <w:tcPr>
             <w:tcW w:w="8298" w:type="dxa"/>
@@ -1819,6 +1764,13 @@
                 <w:sz w:val="20"/>
               </w:rPr>
             </w:pPr>
+            <w:r>
+              <w:rPr>
+                <w:rFonts w:cs="Calibri"/>
+                <w:sz w:val="20"/>
+              </w:rPr>
+              <w:t>Yes</w:t>
+            </w:r>
           </w:p>
         </w:tc>
         <w:tc>
@@ -1842,12 +1794,6 @@
         </w:tc>
       </w:tr>
       <w:tr>
-        <w:tblPrEx>
-          <w:tblCellMar>
-            <w:top w:w="0" w:type="dxa"/>
-            <w:bottom w:w="0" w:type="dxa"/>
-          </w:tblCellMar>
-        </w:tblPrEx>
         <w:trPr>
           <w:trHeight w:val="548"/>
         </w:trPr>
@@ -1872,12 +1818,6 @@
         </w:tc>
       </w:tr>
       <w:tr>
-        <w:tblPrEx>
-          <w:tblCellMar>
-            <w:top w:w="0" w:type="dxa"/>
-            <w:bottom w:w="0" w:type="dxa"/>
-          </w:tblCellMar>
-        </w:tblPrEx>
         <w:tc>
           <w:tcPr>
             <w:tcW w:w="8298" w:type="dxa"/>
@@ -1935,6 +1875,13 @@
                 <w:sz w:val="20"/>
               </w:rPr>
             </w:pPr>
+            <w:r>
+              <w:rPr>
+                <w:rFonts w:cs="Calibri"/>
+                <w:sz w:val="20"/>
+              </w:rPr>
+              <w:t xml:space="preserve">Yes </w:t>
+            </w:r>
           </w:p>
         </w:tc>
         <w:tc>
@@ -1958,12 +1905,6 @@
         </w:tc>
       </w:tr>
       <w:tr>
-        <w:tblPrEx>
-          <w:tblCellMar>
-            <w:top w:w="0" w:type="dxa"/>
-            <w:bottom w:w="0" w:type="dxa"/>
-          </w:tblCellMar>
-        </w:tblPrEx>
         <w:trPr>
           <w:trHeight w:val="458"/>
         </w:trPr>
@@ -2110,12 +2051,6 @@
         <w:gridCol w:w="1260"/>
       </w:tblGrid>
       <w:tr>
-        <w:tblPrEx>
-          <w:tblCellMar>
-            <w:top w:w="0" w:type="dxa"/>
-            <w:bottom w:w="0" w:type="dxa"/>
-          </w:tblCellMar>
-        </w:tblPrEx>
         <w:tc>
           <w:tcPr>
             <w:tcW w:w="10818" w:type="dxa"/>
@@ -2150,12 +2085,6 @@
         </w:tc>
       </w:tr>
       <w:tr>
-        <w:tblPrEx>
-          <w:tblCellMar>
-            <w:top w:w="0" w:type="dxa"/>
-            <w:bottom w:w="0" w:type="dxa"/>
-          </w:tblCellMar>
-        </w:tblPrEx>
         <w:trPr>
           <w:trHeight w:val="1682"/>
         </w:trPr>
@@ -2181,6 +2110,15 @@
                 <w:iCs/>
               </w:rPr>
             </w:pPr>
+            <w:r>
+              <w:rPr>
+                <w:rFonts w:ascii="Calibri" w:hAnsi="Calibri" w:cs="Calibri"/>
+                <w:b/>
+                <w:i/>
+                <w:iCs/>
+              </w:rPr>
+              <w:t xml:space="preserve">Writing in python was a bit of a slow pick up. I would write an algorithm but not the code and so I had to watch videos and read…go think ha. Another challenge is thinking about how to wright my while statements because in other languages I often think do while a good bit. </w:t>
+            </w:r>
           </w:p>
         </w:tc>
         <w:tc>
@@ -2211,12 +2149,6 @@
         </w:tc>
       </w:tr>
       <w:tr>
-        <w:tblPrEx>
-          <w:tblCellMar>
-            <w:top w:w="0" w:type="dxa"/>
-            <w:bottom w:w="0" w:type="dxa"/>
-          </w:tblCellMar>
-        </w:tblPrEx>
         <w:tc>
           <w:tcPr>
             <w:tcW w:w="10818" w:type="dxa"/>
@@ -2252,12 +2184,6 @@
         </w:tc>
       </w:tr>
       <w:tr>
-        <w:tblPrEx>
-          <w:tblCellMar>
-            <w:top w:w="0" w:type="dxa"/>
-            <w:bottom w:w="0" w:type="dxa"/>
-          </w:tblCellMar>
-        </w:tblPrEx>
         <w:trPr>
           <w:trHeight w:val="1790"/>
         </w:trPr>
@@ -2278,16 +2204,19 @@
                 <w:sz w:val="20"/>
               </w:rPr>
             </w:pPr>
-          </w:p>
-        </w:tc>
-      </w:tr>
-      <w:tr>
-        <w:tblPrEx>
-          <w:tblCellMar>
-            <w:top w:w="0" w:type="dxa"/>
-            <w:bottom w:w="0" w:type="dxa"/>
-          </w:tblCellMar>
-        </w:tblPrEx>
+            <w:r>
+              <w:rPr>
+                <w:rFonts w:ascii="Calibri" w:hAnsi="Calibri" w:cs="Calibri"/>
+                <w:b/>
+                <w:i/>
+                <w:iCs/>
+              </w:rPr>
+              <w:t xml:space="preserve">But the theories of a list and parameters are things I’m grasping more to make my algorithm process easier. </w:t>
+            </w:r>
+          </w:p>
+        </w:tc>
+      </w:tr>
+      <w:tr>
         <w:trPr>
           <w:trHeight w:val="350"/>
         </w:trPr>
@@ -2344,12 +2273,6 @@
         </w:tc>
       </w:tr>
       <w:tr>
-        <w:tblPrEx>
-          <w:tblCellMar>
-            <w:top w:w="0" w:type="dxa"/>
-            <w:bottom w:w="0" w:type="dxa"/>
-          </w:tblCellMar>
-        </w:tblPrEx>
         <w:trPr>
           <w:trHeight w:val="1988"/>
         </w:trPr>
@@ -2370,6 +2293,73 @@
                 <w:sz w:val="20"/>
               </w:rPr>
             </w:pPr>
+            <w:r>
+              <w:rPr>
+                <w:rFonts w:cs="Calibri"/>
+                <w:sz w:val="20"/>
+              </w:rPr>
+              <w:t xml:space="preserve">I think I really understand the terminology mutable and how we can edit lists. I feel like in coding I would probably use a lot of lists instead of arrays for the ability to add and remove and sort. </w:t>
+            </w:r>
+            <w:proofErr w:type="spellStart"/>
+            <w:r>
+              <w:rPr>
+                <w:rFonts w:cs="Calibri"/>
+                <w:sz w:val="20"/>
+              </w:rPr>
+              <w:t>Covid</w:t>
+            </w:r>
+            <w:proofErr w:type="spellEnd"/>
+            <w:r>
+              <w:rPr>
+                <w:rFonts w:cs="Calibri"/>
+                <w:sz w:val="20"/>
+              </w:rPr>
+              <w:t xml:space="preserve"> and playing Animal Crossing really help me think about Data Structures in a different way. There are a lot of code</w:t>
+            </w:r>
+            <w:r>
+              <w:rPr>
+                <w:rFonts w:cs="Calibri"/>
+                <w:sz w:val="20"/>
+              </w:rPr>
+              <w:t>s</w:t>
+            </w:r>
+            <w:r>
+              <w:rPr>
+                <w:rFonts w:cs="Calibri"/>
+                <w:sz w:val="20"/>
+              </w:rPr>
+              <w:t xml:space="preserve"> I’ve wrote in class but can reflect on the type of structures they use. I’m pretty sure the map</w:t>
+            </w:r>
+            <w:r>
+              <w:rPr>
+                <w:rFonts w:cs="Calibri"/>
+                <w:sz w:val="20"/>
+              </w:rPr>
+              <w:t xml:space="preserve"> in </w:t>
+            </w:r>
+            <w:proofErr w:type="spellStart"/>
+            <w:r>
+              <w:rPr>
+                <w:rFonts w:cs="Calibri"/>
+                <w:sz w:val="20"/>
+              </w:rPr>
+              <w:t>Anmica</w:t>
+            </w:r>
+            <w:proofErr w:type="spellEnd"/>
+            <w:r>
+              <w:rPr>
+                <w:rFonts w:cs="Calibri"/>
+                <w:sz w:val="20"/>
+              </w:rPr>
+              <w:t xml:space="preserve"> Crossing</w:t>
+            </w:r>
+            <w:r>
+              <w:rPr>
+                <w:rFonts w:cs="Calibri"/>
+                <w:sz w:val="20"/>
+              </w:rPr>
+              <w:t xml:space="preserve"> is an array or list, and their tools to add and remove a list. So seeing examples happen makes the theory of Data structures make more sense. </w:t>
+            </w:r>
           </w:p>
         </w:tc>
       </w:tr>
@@ -2464,6 +2454,148 @@
     </w:pPrDefault>
   </w:docDefaults>
   <w:latentStyles w:defLockedState="0" w:defUIPriority="0" w:defSemiHidden="0" w:defUnhideWhenUsed="0" w:defQFormat="0" w:count="376">
+    <w:lsdException w:name="Normal Table" w:semiHidden="1" w:unhideWhenUsed="1"/>
+    <w:lsdException w:name="Table Simple 1" w:semiHidden="1" w:unhideWhenUsed="1"/>
+    <w:lsdException w:name="Table Simple 2" w:semiHidden="1" w:unhideWhenUsed="1"/>
+    <w:lsdException w:name="Table Simple 3" w:semiHidden="1" w:unhideWhenUsed="1"/>
+    <w:lsdException w:name="Table Classic 1" w:semiHidden="1" w:unhideWhenUsed="1"/>
+    <w:lsdException w:name="Table Classic 2" w:semiHidden="1" w:unhideWhenUsed="1"/>
+    <w:lsdException w:name="Table Classic 3" w:semiHidden="1" w:unhideWhenUsed="1"/>
+    <w:lsdException w:name="Table Classic 4" w:semiHidden="1" w:unhideWhenUsed="1"/>
+    <w:lsdException w:name="Table Colorful 1" w:semiHidden="1" w:unhideWhenUsed="1"/>
+    <w:lsdException w:name="Table Colorful 2" w:semiHidden="1" w:unhideWhenUsed="1"/>
+    <w:lsdException w:name="Table Colorful 3" w:semiHidden="1" w:unhideWhenUsed="1"/>
+    <w:lsdException w:name="Table Columns 1" w:semiHidden="1" w:unhideWhenUsed="1"/>
+    <w:lsdException w:name="Table Columns 2" w:semiHidden="1" w:unhideWhenUsed="1"/>
+    <w:lsdException w:name="Table Columns 3" w:semiHidden="1" w:unhideWhenUsed="1"/>
+    <w:lsdException w:name="Table Columns 4" w:semiHidden="1" w:unhideWhenUsed="1"/>
+    <w:lsdException w:name="Table Columns 5" w:semiHidden="1" w:unhideWhenUsed="1"/>
+    <w:lsdException w:name="Table Grid 1" w:semiHidden="1" w:unhideWhenUsed="1"/>
+    <w:lsdException w:name="Table Grid 2" w:semiHidden="1" w:unhideWhenUsed="1"/>
+    <w:lsdException w:name="Table Grid 3" w:semiHidden="1" w:unhideWhenUsed="1"/>
+    <w:lsdException w:name="Table Grid 4" w:semiHidden="1" w:unhideWhenUsed="1"/>
+    <w:lsdException w:name="Table Grid 5" w:semiHidden="1" w:unhideWhenUsed="1"/>
+    <w:lsdException w:name="Table Grid 6" w:semiHidden="1" w:unhideWhenUsed="1"/>
+    <w:lsdException w:name="Table Grid 7" w:semiHidden="1" w:unhideWhenUsed="1"/>
+    <w:lsdException w:name="Table Grid 8" w:semiHidden="1" w:unhideWhenUsed="1"/>
+    <w:lsdException w:name="Table List 1" w:semiHidden="1" w:unhideWhenUsed="1"/>
+    <w:lsdException w:name="Table List 2" w:semiHidden="1" w:unhideWhenUsed="1"/>
+    <w:lsdException w:name="Table List 3" w:semiHidden="1" w:unhideWhenUsed="1"/>
+    <w:lsdException w:name="Table List 4" w:semiHidden="1" w:unhideWhenUsed="1"/>
+    <w:lsdException w:name="Table List 5" w:semiHidden="1" w:unhideWhenUsed="1"/>
+    <w:lsdException w:name="Table List 6" w:semiHidden="1" w:unhideWhenUsed="1"/>
+    <w:lsdException w:name="Table List 7" w:semiHidden="1" w:unhideWhenUsed="1"/>
+    <w:lsdException w:name="Table List 8" w:semiHidden="1" w:unhideWhenUsed="1"/>
+    <w:lsdException w:name="Table 3D effects 1" w:semiHidden="1" w:unhideWhenUsed="1"/>
+    <w:lsdException w:name="Table 3D effects 2" w:semiHidden="1" w:unhideWhenUsed="1"/>
+    <w:lsdException w:name="Table 3D effects 3" w:semiHidden="1" w:unhideWhenUsed="1"/>
+    <w:lsdException w:name="Table Contemporary" w:semiHidden="1" w:unhideWhenUsed="1"/>
+    <w:lsdException w:name="Table Elegant" w:semiHidden="1" w:unhideWhenUsed="1"/>
+    <w:lsdException w:name="Table Professional" w:semiHidden="1" w:unhideWhenUsed="1"/>
+    <w:lsdException w:name="Table Subtle 1" w:semiHidden="1" w:unhideWhenUsed="1"/>
+    <w:lsdException w:name="Table Subtle 2" w:semiHidden="1" w:unhideWhenUsed="1"/>
+    <w:lsdException w:name="Table Web 1" w:semiHidden="1" w:unhideWhenUsed="1"/>
+    <w:lsdException w:name="Table Web 2" w:semiHidden="1" w:unhideWhenUsed="1"/>
+    <w:lsdException w:name="Table Web 3" w:semiHidden="1" w:unhideWhenUsed="1"/>
+    <w:lsdException w:name="Table Theme" w:semiHidden="1" w:unhideWhenUsed="1"/>
+    <w:lsdException w:name="Light Shading"/>
+    <w:lsdException w:name="Light List"/>
+    <w:lsdException w:name="Light Grid"/>
+    <w:lsdException w:name="Medium Shading 1"/>
+    <w:lsdException w:name="Medium Shading 2"/>
+    <w:lsdException w:name="Medium List 1"/>
+    <w:lsdException w:name="Medium List 2"/>
+    <w:lsdException w:name="Medium Grid 1"/>
+    <w:lsdException w:name="Medium Grid 2"/>
+    <w:lsdException w:name="Medium Grid 3"/>
+    <w:lsdException w:name="Dark List"/>
+    <w:lsdException w:name="Colorful Shading"/>
+    <w:lsdException w:name="Colorful List"/>
+    <w:lsdException w:name="Colorful Grid"/>
+    <w:lsdException w:name="Light Shading Accent 1"/>
+    <w:lsdException w:name="Light List Accent 1"/>
+    <w:lsdException w:name="Light Grid Accent 1"/>
+    <w:lsdException w:name="Medium Shading 1 Accent 1"/>
+    <w:lsdException w:name="Medium Shading 2 Accent 1"/>
+    <w:lsdException w:name="Medium List 1 Accent 1"/>
+    <w:lsdException w:name="Medium List 2 Accent 1"/>
+    <w:lsdException w:name="Medium Grid 1 Accent 1"/>
+    <w:lsdException w:name="Medium Grid 2 Accent 1"/>
+    <w:lsdException w:name="Medium Grid 3 Accent 1"/>
+    <w:lsdException w:name="Dark List Accent 1"/>
+    <w:lsdException w:name="Colorful Shading Accent 1"/>
+    <w:lsdException w:name="Colorful List Accent 1"/>
+    <w:lsdException w:name="Colorful Grid Accent 1"/>
+    <w:lsdException w:name="Light Shading Accent 2"/>
+    <w:lsdException w:name="Light List Accent 2"/>
+    <w:lsdException w:name="Light Grid Accent 2"/>
+    <w:lsdException w:name="Medium Shading 1 Accent 2"/>
+    <w:lsdException w:name="Medium Shading 2 Accent 2"/>
+    <w:lsdException w:name="Medium List 1 Accent 2"/>
+    <w:lsdException w:name="Medium List 2 Accent 2"/>
+    <w:lsdException w:name="Medium Grid 1 Accent 2"/>
+    <w:lsdException w:name="Medium Grid 2 Accent 2"/>
+    <w:lsdException w:name="Medium Grid 3 Accent 2"/>
+    <w:lsdException w:name="Dark List Accent 2"/>
+    <w:lsdException w:name="Colorful Shading Accent 2"/>
+    <w:lsdException w:name="Colorful List Accent 2"/>
+    <w:lsdException w:name="Colorful Grid Accent 2"/>
+    <w:lsdException w:name="Light Shading Accent 3"/>
+    <w:lsdException w:name="Light List Accent 3"/>
+    <w:lsdException w:name="Light Grid Accent 3"/>
+    <w:lsdException w:name="Medium Shading 1 Accent 3"/>
+    <w:lsdException w:name="Medium Shading 2 Accent 3"/>
+    <w:lsdException w:name="Medium List 1 Accent 3"/>
+    <w:lsdException w:name="Medium List 2 Accent 3"/>
+    <w:lsdException w:name="Medium Grid 1 Accent 3"/>
+    <w:lsdException w:name="Medium Grid 2 Accent 3"/>
+    <w:lsdException w:name="Medium Grid 3 Accent 3"/>
+    <w:lsdException w:name="Dark List Accent 3"/>
+    <w:lsdException w:name="Colorful Shading Accent 3"/>
+    <w:lsdException w:name="Colorful List Accent 3"/>
+    <w:lsdException w:name="Colorful Grid Accent 3"/>
+    <w:lsdException w:name="Light Shading Accent 4"/>
+    <w:lsdException w:name="Light List Accent 4"/>
+    <w:lsdException w:name="Light Grid Accent 4"/>
+    <w:lsdException w:name="Medium Shading 1 Accent 4"/>
+    <w:lsdException w:name="Medium Shading 2 Accent 4"/>
+    <w:lsdException w:name="Medium List 1 Accent 4"/>
+    <w:lsdException w:name="Medium List 2 Accent 4"/>
+    <w:lsdException w:name="Medium Grid 1 Accent 4"/>
+    <w:lsdException w:name="Medium Grid 2 Accent 4"/>
+    <w:lsdException w:name="Medium Grid 3 Accent 4"/>
+    <w:lsdException w:name="Dark List Accent 4"/>
+    <w:lsdException w:name="Colorful Shading Accent 4"/>
+    <w:lsdException w:name="Colorful List Accent 4"/>
+    <w:lsdException w:name="Colorful Grid Accent 4"/>
+    <w:lsdException w:name="Light Shading Accent 5"/>
+    <w:lsdException w:name="Light List Accent 5"/>
+    <w:lsdException w:name="Light Grid Accent 5"/>
+    <w:lsdException w:name="Medium Shading 1 Accent 5"/>
+    <w:lsdException w:name="Medium Shading 2 Accent 5"/>
+    <w:lsdException w:name="Medium List 1 Accent 5"/>
+    <w:lsdException w:name="Medium List 2 Accent 5"/>
+    <w:lsdException w:name="Medium Grid 1 Accent 5"/>
+    <w:lsdException w:name="Medium Grid 2 Accent 5"/>
+    <w:lsdException w:name="Medium Grid 3 Accent 5"/>
+    <w:lsdException w:name="Dark List Accent 5"/>
+    <w:lsdException w:name="Colorful Shading Accent 5"/>
+    <w:lsdException w:name="Colorful List Accent 5"/>
+    <w:lsdException w:name="Colorful Grid Accent 5"/>
+    <w:lsdException w:name="Light Shading Accent 6"/>
+    <w:lsdException w:name="Light List Accent 6"/>
+    <w:lsdException w:name="Light Grid Accent 6"/>
+    <w:lsdException w:name="Medium Shading 1 Accent 6"/>
+    <w:lsdException w:name="Medium Shading 2 Accent 6"/>
+    <w:lsdException w:name="Medium List 1 Accent 6"/>
+    <w:lsdException w:name="Medium List 2 Accent 6"/>
+    <w:lsdException w:name="Medium Grid 1 Accent 6"/>
+    <w:lsdException w:name="Medium Grid 2 Accent 6"/>
+    <w:lsdException w:name="Medium Grid 3 Accent 6"/>
+    <w:lsdException w:name="Dark List Accent 6"/>
+    <w:lsdException w:name="Colorful Shading Accent 6"/>
+    <w:lsdException w:name="Colorful List Accent 6"/>
+    <w:lsdException w:name="Colorful Grid Accent 6"/>
     <w:lsdException w:name="Grid Table 4" w:uiPriority="49"/>
     <w:lsdException w:name="Grid Table 5 Dark" w:uiPriority="50"/>
     <w:lsdException w:name="Grid Table 6 Colorful" w:uiPriority="51"/>
@@ -2570,8 +2702,9 @@
   </w:style>
   <w:style w:type="character" w:default="1" w:styleId="DefaultParagraphFont">
     <w:name w:val="Default Paragraph Font"/>
-    <w:uiPriority w:val="99"/>
+    <w:uiPriority w:val="1"/>
     <w:semiHidden/>
+    <w:unhideWhenUsed/>
   </w:style>
   <w:style w:type="table" w:default="1" w:styleId="TableNormal">
     <w:name w:val="Normal Table"/>

</xml_diff>

<commit_message>
Up to week 5 Dungeon Crawl completed. Need to edit TTT display instructions and a few loops in DC. Working on WK Triangle Class.
</commit_message>
<xml_diff>
--- a/Wk 3/Self_Eval_Lab_3_162P.docx
+++ b/Wk 3/Self_Eval_Lab_3_162P.docx
@@ -119,6 +119,12 @@
         <w:gridCol w:w="6120"/>
       </w:tblGrid>
       <w:tr>
+        <w:tblPrEx>
+          <w:tblCellMar>
+            <w:top w:w="0" w:type="dxa"/>
+            <w:bottom w:w="0" w:type="dxa"/>
+          </w:tblCellMar>
+        </w:tblPrEx>
         <w:tc>
           <w:tcPr>
             <w:tcW w:w="4698" w:type="dxa"/>
@@ -157,12 +163,6 @@
                 <w:rFonts w:ascii="Calibri" w:hAnsi="Calibri" w:cs="Calibri"/>
               </w:rPr>
             </w:pPr>
-            <w:r>
-              <w:rPr>
-                <w:rFonts w:ascii="Calibri" w:hAnsi="Calibri" w:cs="Calibri"/>
-              </w:rPr>
-              <w:t>Sandi</w:t>
-            </w:r>
           </w:p>
         </w:tc>
         <w:tc>
@@ -191,16 +191,16 @@
               </w:rPr>
               <w:t>Date:</w:t>
             </w:r>
-            <w:r>
-              <w:rPr>
-                <w:rFonts w:ascii="Calibri" w:hAnsi="Calibri" w:cs="Calibri"/>
-              </w:rPr>
-              <w:t>7/11/20</w:t>
-            </w:r>
-          </w:p>
-        </w:tc>
-      </w:tr>
-      <w:tr>
+          </w:p>
+        </w:tc>
+      </w:tr>
+      <w:tr>
+        <w:tblPrEx>
+          <w:tblCellMar>
+            <w:top w:w="0" w:type="dxa"/>
+            <w:bottom w:w="0" w:type="dxa"/>
+          </w:tblCellMar>
+        </w:tblPrEx>
         <w:trPr>
           <w:trHeight w:val="593"/>
         </w:trPr>
@@ -231,6 +231,7 @@
               <w:t>Are you willing to allow your code to be used in example debugging demonstrations or documentation?</w:t>
             </w:r>
           </w:p>
+          <w:bookmarkStart w:id="0" w:name="Check1"/>
           <w:p>
             <w:pPr>
               <w:widowControl w:val="0"/>
@@ -243,13 +244,6 @@
                 <w:rFonts w:ascii="Calibri" w:hAnsi="Calibri" w:cs="Calibri"/>
               </w:rPr>
             </w:pPr>
-            <w:bookmarkStart w:id="0" w:name="Check1"/>
-            <w:r>
-              <w:rPr>
-                <w:rFonts w:ascii="Calibri" w:hAnsi="Calibri" w:cs="Calibri"/>
-              </w:rPr>
-              <w:t>x</w:t>
-            </w:r>
             <w:r>
               <w:rPr>
                 <w:rFonts w:ascii="Calibri" w:hAnsi="Calibri" w:cs="Calibri"/>
@@ -281,12 +275,6 @@
               <w:rPr>
                 <w:rFonts w:ascii="Calibri" w:hAnsi="Calibri" w:cs="Calibri"/>
               </w:rPr>
-              <w:fldChar w:fldCharType="separate"/>
-            </w:r>
-            <w:r>
-              <w:rPr>
-                <w:rFonts w:ascii="Calibri" w:hAnsi="Calibri" w:cs="Calibri"/>
-              </w:rPr>
               <w:fldChar w:fldCharType="end"/>
             </w:r>
             <w:bookmarkEnd w:id="0"/>
@@ -323,12 +311,6 @@
               <w:rPr>
                 <w:rFonts w:ascii="Calibri" w:hAnsi="Calibri" w:cs="Calibri"/>
               </w:rPr>
-            </w:r>
-            <w:r>
-              <w:rPr>
-                <w:rFonts w:ascii="Calibri" w:hAnsi="Calibri" w:cs="Calibri"/>
-              </w:rPr>
-              <w:fldChar w:fldCharType="separate"/>
             </w:r>
             <w:r>
               <w:rPr>
@@ -432,6 +414,12 @@
         <w:gridCol w:w="1260"/>
       </w:tblGrid>
       <w:tr>
+        <w:tblPrEx>
+          <w:tblCellMar>
+            <w:top w:w="0" w:type="dxa"/>
+            <w:bottom w:w="0" w:type="dxa"/>
+          </w:tblCellMar>
+        </w:tblPrEx>
         <w:tc>
           <w:tcPr>
             <w:tcW w:w="8298" w:type="dxa"/>
@@ -530,6 +518,12 @@
         </w:tc>
       </w:tr>
       <w:tr>
+        <w:tblPrEx>
+          <w:tblCellMar>
+            <w:top w:w="0" w:type="dxa"/>
+            <w:bottom w:w="0" w:type="dxa"/>
+          </w:tblCellMar>
+        </w:tblPrEx>
         <w:trPr>
           <w:trHeight w:val="98"/>
         </w:trPr>
@@ -588,6 +582,12 @@
         </w:tc>
       </w:tr>
       <w:tr>
+        <w:tblPrEx>
+          <w:tblCellMar>
+            <w:top w:w="0" w:type="dxa"/>
+            <w:bottom w:w="0" w:type="dxa"/>
+          </w:tblCellMar>
+        </w:tblPrEx>
         <w:tc>
           <w:tcPr>
             <w:tcW w:w="10818" w:type="dxa"/>
@@ -624,6 +624,12 @@
         </w:tc>
       </w:tr>
       <w:tr>
+        <w:tblPrEx>
+          <w:tblCellMar>
+            <w:top w:w="0" w:type="dxa"/>
+            <w:bottom w:w="0" w:type="dxa"/>
+          </w:tblCellMar>
+        </w:tblPrEx>
         <w:tc>
           <w:tcPr>
             <w:tcW w:w="8298" w:type="dxa"/>
@@ -670,13 +676,6 @@
                 <w:sz w:val="20"/>
               </w:rPr>
             </w:pPr>
-            <w:r>
-              <w:rPr>
-                <w:rFonts w:cs="Calibri"/>
-                <w:sz w:val="20"/>
-              </w:rPr>
-              <w:t>Yes</w:t>
-            </w:r>
           </w:p>
         </w:tc>
         <w:tc>
@@ -700,6 +699,12 @@
         </w:tc>
       </w:tr>
       <w:tr>
+        <w:tblPrEx>
+          <w:tblCellMar>
+            <w:top w:w="0" w:type="dxa"/>
+            <w:bottom w:w="0" w:type="dxa"/>
+          </w:tblCellMar>
+        </w:tblPrEx>
         <w:trPr>
           <w:trHeight w:val="512"/>
         </w:trPr>
@@ -724,6 +729,12 @@
         </w:tc>
       </w:tr>
       <w:tr>
+        <w:tblPrEx>
+          <w:tblCellMar>
+            <w:top w:w="0" w:type="dxa"/>
+            <w:bottom w:w="0" w:type="dxa"/>
+          </w:tblCellMar>
+        </w:tblPrEx>
         <w:tc>
           <w:tcPr>
             <w:tcW w:w="8298" w:type="dxa"/>
@@ -771,13 +782,6 @@
                 <w:sz w:val="20"/>
               </w:rPr>
             </w:pPr>
-            <w:r>
-              <w:rPr>
-                <w:rFonts w:cs="Calibri"/>
-                <w:sz w:val="20"/>
-              </w:rPr>
-              <w:t>Yes</w:t>
-            </w:r>
           </w:p>
         </w:tc>
         <w:tc>
@@ -801,6 +805,12 @@
         </w:tc>
       </w:tr>
       <w:tr>
+        <w:tblPrEx>
+          <w:tblCellMar>
+            <w:top w:w="0" w:type="dxa"/>
+            <w:bottom w:w="0" w:type="dxa"/>
+          </w:tblCellMar>
+        </w:tblPrEx>
         <w:tc>
           <w:tcPr>
             <w:tcW w:w="8298" w:type="dxa"/>
@@ -868,6 +878,12 @@
         </w:tc>
       </w:tr>
       <w:tr>
+        <w:tblPrEx>
+          <w:tblCellMar>
+            <w:top w:w="0" w:type="dxa"/>
+            <w:bottom w:w="0" w:type="dxa"/>
+          </w:tblCellMar>
+        </w:tblPrEx>
         <w:tc>
           <w:tcPr>
             <w:tcW w:w="8298" w:type="dxa"/>
@@ -915,13 +931,6 @@
                 <w:sz w:val="20"/>
               </w:rPr>
             </w:pPr>
-            <w:r>
-              <w:rPr>
-                <w:rFonts w:cs="Calibri"/>
-                <w:sz w:val="20"/>
-              </w:rPr>
-              <w:t>Yes</w:t>
-            </w:r>
           </w:p>
         </w:tc>
         <w:tc>
@@ -945,6 +954,12 @@
         </w:tc>
       </w:tr>
       <w:tr>
+        <w:tblPrEx>
+          <w:tblCellMar>
+            <w:top w:w="0" w:type="dxa"/>
+            <w:bottom w:w="0" w:type="dxa"/>
+          </w:tblCellMar>
+        </w:tblPrEx>
         <w:tc>
           <w:tcPr>
             <w:tcW w:w="10818" w:type="dxa"/>
@@ -971,6 +986,12 @@
         </w:tc>
       </w:tr>
       <w:tr>
+        <w:tblPrEx>
+          <w:tblCellMar>
+            <w:top w:w="0" w:type="dxa"/>
+            <w:bottom w:w="0" w:type="dxa"/>
+          </w:tblCellMar>
+        </w:tblPrEx>
         <w:tc>
           <w:tcPr>
             <w:tcW w:w="10818" w:type="dxa"/>
@@ -1005,6 +1026,12 @@
         </w:tc>
       </w:tr>
       <w:tr>
+        <w:tblPrEx>
+          <w:tblCellMar>
+            <w:top w:w="0" w:type="dxa"/>
+            <w:bottom w:w="0" w:type="dxa"/>
+          </w:tblCellMar>
+        </w:tblPrEx>
         <w:tc>
           <w:tcPr>
             <w:tcW w:w="8298" w:type="dxa"/>
@@ -1051,13 +1078,6 @@
                 <w:sz w:val="20"/>
               </w:rPr>
             </w:pPr>
-            <w:r>
-              <w:rPr>
-                <w:rFonts w:cs="Calibri"/>
-                <w:sz w:val="20"/>
-              </w:rPr>
-              <w:t>Yes</w:t>
-            </w:r>
           </w:p>
         </w:tc>
         <w:tc>
@@ -1081,6 +1101,12 @@
         </w:tc>
       </w:tr>
       <w:tr>
+        <w:tblPrEx>
+          <w:tblCellMar>
+            <w:top w:w="0" w:type="dxa"/>
+            <w:bottom w:w="0" w:type="dxa"/>
+          </w:tblCellMar>
+        </w:tblPrEx>
         <w:trPr>
           <w:trHeight w:val="512"/>
         </w:trPr>
@@ -1105,6 +1131,12 @@
         </w:tc>
       </w:tr>
       <w:tr>
+        <w:tblPrEx>
+          <w:tblCellMar>
+            <w:top w:w="0" w:type="dxa"/>
+            <w:bottom w:w="0" w:type="dxa"/>
+          </w:tblCellMar>
+        </w:tblPrEx>
         <w:tc>
           <w:tcPr>
             <w:tcW w:w="8298" w:type="dxa"/>
@@ -1152,13 +1184,6 @@
                 <w:sz w:val="20"/>
               </w:rPr>
             </w:pPr>
-            <w:r>
-              <w:rPr>
-                <w:rFonts w:cs="Calibri"/>
-                <w:sz w:val="20"/>
-              </w:rPr>
-              <w:t>Yes</w:t>
-            </w:r>
           </w:p>
         </w:tc>
         <w:tc>
@@ -1182,6 +1207,12 @@
         </w:tc>
       </w:tr>
       <w:tr>
+        <w:tblPrEx>
+          <w:tblCellMar>
+            <w:top w:w="0" w:type="dxa"/>
+            <w:bottom w:w="0" w:type="dxa"/>
+          </w:tblCellMar>
+        </w:tblPrEx>
         <w:trPr>
           <w:trHeight w:val="575"/>
         </w:trPr>
@@ -1206,6 +1237,12 @@
         </w:tc>
       </w:tr>
       <w:tr>
+        <w:tblPrEx>
+          <w:tblCellMar>
+            <w:top w:w="0" w:type="dxa"/>
+            <w:bottom w:w="0" w:type="dxa"/>
+          </w:tblCellMar>
+        </w:tblPrEx>
         <w:tc>
           <w:tcPr>
             <w:tcW w:w="8298" w:type="dxa"/>
@@ -1253,13 +1290,6 @@
                 <w:sz w:val="20"/>
               </w:rPr>
             </w:pPr>
-            <w:r>
-              <w:rPr>
-                <w:rFonts w:cs="Calibri"/>
-                <w:sz w:val="20"/>
-              </w:rPr>
-              <w:t>Yes</w:t>
-            </w:r>
           </w:p>
         </w:tc>
         <w:tc>
@@ -1283,6 +1313,12 @@
         </w:tc>
       </w:tr>
       <w:tr>
+        <w:tblPrEx>
+          <w:tblCellMar>
+            <w:top w:w="0" w:type="dxa"/>
+            <w:bottom w:w="0" w:type="dxa"/>
+          </w:tblCellMar>
+        </w:tblPrEx>
         <w:trPr>
           <w:trHeight w:val="512"/>
         </w:trPr>
@@ -1307,6 +1343,12 @@
         </w:tc>
       </w:tr>
       <w:tr>
+        <w:tblPrEx>
+          <w:tblCellMar>
+            <w:top w:w="0" w:type="dxa"/>
+            <w:bottom w:w="0" w:type="dxa"/>
+          </w:tblCellMar>
+        </w:tblPrEx>
         <w:tc>
           <w:tcPr>
             <w:tcW w:w="8298" w:type="dxa"/>
@@ -1354,13 +1396,6 @@
                 <w:sz w:val="20"/>
               </w:rPr>
             </w:pPr>
-            <w:r>
-              <w:rPr>
-                <w:rFonts w:cs="Calibri"/>
-                <w:sz w:val="20"/>
-              </w:rPr>
-              <w:t>Yes</w:t>
-            </w:r>
           </w:p>
         </w:tc>
         <w:tc>
@@ -1384,6 +1419,12 @@
         </w:tc>
       </w:tr>
       <w:tr>
+        <w:tblPrEx>
+          <w:tblCellMar>
+            <w:top w:w="0" w:type="dxa"/>
+            <w:bottom w:w="0" w:type="dxa"/>
+          </w:tblCellMar>
+        </w:tblPrEx>
         <w:trPr>
           <w:trHeight w:val="512"/>
         </w:trPr>
@@ -1408,6 +1449,12 @@
         </w:tc>
       </w:tr>
       <w:tr>
+        <w:tblPrEx>
+          <w:tblCellMar>
+            <w:top w:w="0" w:type="dxa"/>
+            <w:bottom w:w="0" w:type="dxa"/>
+          </w:tblCellMar>
+        </w:tblPrEx>
         <w:tc>
           <w:tcPr>
             <w:tcW w:w="8298" w:type="dxa"/>
@@ -1454,13 +1501,6 @@
                 <w:sz w:val="20"/>
               </w:rPr>
             </w:pPr>
-            <w:r>
-              <w:rPr>
-                <w:rFonts w:cs="Calibri"/>
-                <w:sz w:val="20"/>
-              </w:rPr>
-              <w:t>Yes</w:t>
-            </w:r>
           </w:p>
         </w:tc>
         <w:tc>
@@ -1484,6 +1524,12 @@
         </w:tc>
       </w:tr>
       <w:tr>
+        <w:tblPrEx>
+          <w:tblCellMar>
+            <w:top w:w="0" w:type="dxa"/>
+            <w:bottom w:w="0" w:type="dxa"/>
+          </w:tblCellMar>
+        </w:tblPrEx>
         <w:trPr>
           <w:trHeight w:val="485"/>
         </w:trPr>
@@ -1508,6 +1554,12 @@
         </w:tc>
       </w:tr>
       <w:tr>
+        <w:tblPrEx>
+          <w:tblCellMar>
+            <w:top w:w="0" w:type="dxa"/>
+            <w:bottom w:w="0" w:type="dxa"/>
+          </w:tblCellMar>
+        </w:tblPrEx>
         <w:tc>
           <w:tcPr>
             <w:tcW w:w="8298" w:type="dxa"/>
@@ -1555,13 +1607,6 @@
                 <w:sz w:val="20"/>
               </w:rPr>
             </w:pPr>
-            <w:r>
-              <w:rPr>
-                <w:rFonts w:cs="Calibri"/>
-                <w:sz w:val="20"/>
-              </w:rPr>
-              <w:t>Yes</w:t>
-            </w:r>
           </w:p>
         </w:tc>
         <w:tc>
@@ -1585,6 +1630,12 @@
         </w:tc>
       </w:tr>
       <w:tr>
+        <w:tblPrEx>
+          <w:tblCellMar>
+            <w:top w:w="0" w:type="dxa"/>
+            <w:bottom w:w="0" w:type="dxa"/>
+          </w:tblCellMar>
+        </w:tblPrEx>
         <w:trPr>
           <w:trHeight w:val="503"/>
         </w:trPr>
@@ -1609,6 +1660,12 @@
         </w:tc>
       </w:tr>
       <w:tr>
+        <w:tblPrEx>
+          <w:tblCellMar>
+            <w:top w:w="0" w:type="dxa"/>
+            <w:bottom w:w="0" w:type="dxa"/>
+          </w:tblCellMar>
+        </w:tblPrEx>
         <w:tc>
           <w:tcPr>
             <w:tcW w:w="8298" w:type="dxa"/>
@@ -1656,20 +1713,6 @@
                 <w:sz w:val="20"/>
               </w:rPr>
             </w:pPr>
-            <w:r>
-              <w:rPr>
-                <w:rFonts w:cs="Calibri"/>
-                <w:sz w:val="20"/>
-              </w:rPr>
-              <w:t>Yes</w:t>
-            </w:r>
-            <w:r>
-              <w:rPr>
-                <w:rFonts w:cs="Calibri"/>
-                <w:sz w:val="20"/>
-              </w:rPr>
-              <w:t xml:space="preserve"> </w:t>
-            </w:r>
           </w:p>
         </w:tc>
         <w:tc>
@@ -1693,6 +1736,12 @@
         </w:tc>
       </w:tr>
       <w:tr>
+        <w:tblPrEx>
+          <w:tblCellMar>
+            <w:top w:w="0" w:type="dxa"/>
+            <w:bottom w:w="0" w:type="dxa"/>
+          </w:tblCellMar>
+        </w:tblPrEx>
         <w:trPr>
           <w:trHeight w:val="548"/>
         </w:trPr>
@@ -1717,6 +1766,12 @@
         </w:tc>
       </w:tr>
       <w:tr>
+        <w:tblPrEx>
+          <w:tblCellMar>
+            <w:top w:w="0" w:type="dxa"/>
+            <w:bottom w:w="0" w:type="dxa"/>
+          </w:tblCellMar>
+        </w:tblPrEx>
         <w:tc>
           <w:tcPr>
             <w:tcW w:w="8298" w:type="dxa"/>
@@ -1764,13 +1819,6 @@
                 <w:sz w:val="20"/>
               </w:rPr>
             </w:pPr>
-            <w:r>
-              <w:rPr>
-                <w:rFonts w:cs="Calibri"/>
-                <w:sz w:val="20"/>
-              </w:rPr>
-              <w:t>Yes</w:t>
-            </w:r>
           </w:p>
         </w:tc>
         <w:tc>
@@ -1794,6 +1842,12 @@
         </w:tc>
       </w:tr>
       <w:tr>
+        <w:tblPrEx>
+          <w:tblCellMar>
+            <w:top w:w="0" w:type="dxa"/>
+            <w:bottom w:w="0" w:type="dxa"/>
+          </w:tblCellMar>
+        </w:tblPrEx>
         <w:trPr>
           <w:trHeight w:val="548"/>
         </w:trPr>
@@ -1818,6 +1872,12 @@
         </w:tc>
       </w:tr>
       <w:tr>
+        <w:tblPrEx>
+          <w:tblCellMar>
+            <w:top w:w="0" w:type="dxa"/>
+            <w:bottom w:w="0" w:type="dxa"/>
+          </w:tblCellMar>
+        </w:tblPrEx>
         <w:tc>
           <w:tcPr>
             <w:tcW w:w="8298" w:type="dxa"/>
@@ -1875,13 +1935,6 @@
                 <w:sz w:val="20"/>
               </w:rPr>
             </w:pPr>
-            <w:r>
-              <w:rPr>
-                <w:rFonts w:cs="Calibri"/>
-                <w:sz w:val="20"/>
-              </w:rPr>
-              <w:t xml:space="preserve">Yes </w:t>
-            </w:r>
           </w:p>
         </w:tc>
         <w:tc>
@@ -1905,6 +1958,12 @@
         </w:tc>
       </w:tr>
       <w:tr>
+        <w:tblPrEx>
+          <w:tblCellMar>
+            <w:top w:w="0" w:type="dxa"/>
+            <w:bottom w:w="0" w:type="dxa"/>
+          </w:tblCellMar>
+        </w:tblPrEx>
         <w:trPr>
           <w:trHeight w:val="458"/>
         </w:trPr>
@@ -2051,6 +2110,12 @@
         <w:gridCol w:w="1260"/>
       </w:tblGrid>
       <w:tr>
+        <w:tblPrEx>
+          <w:tblCellMar>
+            <w:top w:w="0" w:type="dxa"/>
+            <w:bottom w:w="0" w:type="dxa"/>
+          </w:tblCellMar>
+        </w:tblPrEx>
         <w:tc>
           <w:tcPr>
             <w:tcW w:w="10818" w:type="dxa"/>
@@ -2085,6 +2150,12 @@
         </w:tc>
       </w:tr>
       <w:tr>
+        <w:tblPrEx>
+          <w:tblCellMar>
+            <w:top w:w="0" w:type="dxa"/>
+            <w:bottom w:w="0" w:type="dxa"/>
+          </w:tblCellMar>
+        </w:tblPrEx>
         <w:trPr>
           <w:trHeight w:val="1682"/>
         </w:trPr>
@@ -2110,15 +2181,6 @@
                 <w:iCs/>
               </w:rPr>
             </w:pPr>
-            <w:r>
-              <w:rPr>
-                <w:rFonts w:ascii="Calibri" w:hAnsi="Calibri" w:cs="Calibri"/>
-                <w:b/>
-                <w:i/>
-                <w:iCs/>
-              </w:rPr>
-              <w:t xml:space="preserve">Writing in python was a bit of a slow pick up. I would write an algorithm but not the code and so I had to watch videos and read…go think ha. Another challenge is thinking about how to wright my while statements because in other languages I often think do while a good bit. </w:t>
-            </w:r>
           </w:p>
         </w:tc>
         <w:tc>
@@ -2149,6 +2211,12 @@
         </w:tc>
       </w:tr>
       <w:tr>
+        <w:tblPrEx>
+          <w:tblCellMar>
+            <w:top w:w="0" w:type="dxa"/>
+            <w:bottom w:w="0" w:type="dxa"/>
+          </w:tblCellMar>
+        </w:tblPrEx>
         <w:tc>
           <w:tcPr>
             <w:tcW w:w="10818" w:type="dxa"/>
@@ -2184,6 +2252,12 @@
         </w:tc>
       </w:tr>
       <w:tr>
+        <w:tblPrEx>
+          <w:tblCellMar>
+            <w:top w:w="0" w:type="dxa"/>
+            <w:bottom w:w="0" w:type="dxa"/>
+          </w:tblCellMar>
+        </w:tblPrEx>
         <w:trPr>
           <w:trHeight w:val="1790"/>
         </w:trPr>
@@ -2204,19 +2278,16 @@
                 <w:sz w:val="20"/>
               </w:rPr>
             </w:pPr>
-            <w:r>
-              <w:rPr>
-                <w:rFonts w:ascii="Calibri" w:hAnsi="Calibri" w:cs="Calibri"/>
-                <w:b/>
-                <w:i/>
-                <w:iCs/>
-              </w:rPr>
-              <w:t xml:space="preserve">But the theories of a list and parameters are things I’m grasping more to make my algorithm process easier. </w:t>
-            </w:r>
-          </w:p>
-        </w:tc>
-      </w:tr>
-      <w:tr>
+          </w:p>
+        </w:tc>
+      </w:tr>
+      <w:tr>
+        <w:tblPrEx>
+          <w:tblCellMar>
+            <w:top w:w="0" w:type="dxa"/>
+            <w:bottom w:w="0" w:type="dxa"/>
+          </w:tblCellMar>
+        </w:tblPrEx>
         <w:trPr>
           <w:trHeight w:val="350"/>
         </w:trPr>
@@ -2273,6 +2344,12 @@
         </w:tc>
       </w:tr>
       <w:tr>
+        <w:tblPrEx>
+          <w:tblCellMar>
+            <w:top w:w="0" w:type="dxa"/>
+            <w:bottom w:w="0" w:type="dxa"/>
+          </w:tblCellMar>
+        </w:tblPrEx>
         <w:trPr>
           <w:trHeight w:val="1988"/>
         </w:trPr>
@@ -2293,73 +2370,6 @@
                 <w:sz w:val="20"/>
               </w:rPr>
             </w:pPr>
-            <w:r>
-              <w:rPr>
-                <w:rFonts w:cs="Calibri"/>
-                <w:sz w:val="20"/>
-              </w:rPr>
-              <w:t xml:space="preserve">I think I really understand the terminology mutable and how we can edit lists. I feel like in coding I would probably use a lot of lists instead of arrays for the ability to add and remove and sort. </w:t>
-            </w:r>
-            <w:proofErr w:type="spellStart"/>
-            <w:r>
-              <w:rPr>
-                <w:rFonts w:cs="Calibri"/>
-                <w:sz w:val="20"/>
-              </w:rPr>
-              <w:t>Covid</w:t>
-            </w:r>
-            <w:proofErr w:type="spellEnd"/>
-            <w:r>
-              <w:rPr>
-                <w:rFonts w:cs="Calibri"/>
-                <w:sz w:val="20"/>
-              </w:rPr>
-              <w:t xml:space="preserve"> and playing Animal Crossing really help me think about Data Structures in a different way. There are a lot of code</w:t>
-            </w:r>
-            <w:r>
-              <w:rPr>
-                <w:rFonts w:cs="Calibri"/>
-                <w:sz w:val="20"/>
-              </w:rPr>
-              <w:t>s</w:t>
-            </w:r>
-            <w:r>
-              <w:rPr>
-                <w:rFonts w:cs="Calibri"/>
-                <w:sz w:val="20"/>
-              </w:rPr>
-              <w:t xml:space="preserve"> I’ve wrote in class but can reflect on the type of structures they use. I’m pretty sure the map</w:t>
-            </w:r>
-            <w:r>
-              <w:rPr>
-                <w:rFonts w:cs="Calibri"/>
-                <w:sz w:val="20"/>
-              </w:rPr>
-              <w:t xml:space="preserve"> in </w:t>
-            </w:r>
-            <w:proofErr w:type="spellStart"/>
-            <w:r>
-              <w:rPr>
-                <w:rFonts w:cs="Calibri"/>
-                <w:sz w:val="20"/>
-              </w:rPr>
-              <w:t>Anmica</w:t>
-            </w:r>
-            <w:proofErr w:type="spellEnd"/>
-            <w:r>
-              <w:rPr>
-                <w:rFonts w:cs="Calibri"/>
-                <w:sz w:val="20"/>
-              </w:rPr>
-              <w:t xml:space="preserve"> Crossing</w:t>
-            </w:r>
-            <w:r>
-              <w:rPr>
-                <w:rFonts w:cs="Calibri"/>
-                <w:sz w:val="20"/>
-              </w:rPr>
-              <w:t xml:space="preserve"> is an array or list, and their tools to add and remove a list. So seeing examples happen makes the theory of Data structures make more sense. </w:t>
-            </w:r>
           </w:p>
         </w:tc>
       </w:tr>
@@ -2454,148 +2464,6 @@
     </w:pPrDefault>
   </w:docDefaults>
   <w:latentStyles w:defLockedState="0" w:defUIPriority="0" w:defSemiHidden="0" w:defUnhideWhenUsed="0" w:defQFormat="0" w:count="376">
-    <w:lsdException w:name="Normal Table" w:semiHidden="1" w:unhideWhenUsed="1"/>
-    <w:lsdException w:name="Table Simple 1" w:semiHidden="1" w:unhideWhenUsed="1"/>
-    <w:lsdException w:name="Table Simple 2" w:semiHidden="1" w:unhideWhenUsed="1"/>
-    <w:lsdException w:name="Table Simple 3" w:semiHidden="1" w:unhideWhenUsed="1"/>
-    <w:lsdException w:name="Table Classic 1" w:semiHidden="1" w:unhideWhenUsed="1"/>
-    <w:lsdException w:name="Table Classic 2" w:semiHidden="1" w:unhideWhenUsed="1"/>
-    <w:lsdException w:name="Table Classic 3" w:semiHidden="1" w:unhideWhenUsed="1"/>
-    <w:lsdException w:name="Table Classic 4" w:semiHidden="1" w:unhideWhenUsed="1"/>
-    <w:lsdException w:name="Table Colorful 1" w:semiHidden="1" w:unhideWhenUsed="1"/>
-    <w:lsdException w:name="Table Colorful 2" w:semiHidden="1" w:unhideWhenUsed="1"/>
-    <w:lsdException w:name="Table Colorful 3" w:semiHidden="1" w:unhideWhenUsed="1"/>
-    <w:lsdException w:name="Table Columns 1" w:semiHidden="1" w:unhideWhenUsed="1"/>
-    <w:lsdException w:name="Table Columns 2" w:semiHidden="1" w:unhideWhenUsed="1"/>
-    <w:lsdException w:name="Table Columns 3" w:semiHidden="1" w:unhideWhenUsed="1"/>
-    <w:lsdException w:name="Table Columns 4" w:semiHidden="1" w:unhideWhenUsed="1"/>
-    <w:lsdException w:name="Table Columns 5" w:semiHidden="1" w:unhideWhenUsed="1"/>
-    <w:lsdException w:name="Table Grid 1" w:semiHidden="1" w:unhideWhenUsed="1"/>
-    <w:lsdException w:name="Table Grid 2" w:semiHidden="1" w:unhideWhenUsed="1"/>
-    <w:lsdException w:name="Table Grid 3" w:semiHidden="1" w:unhideWhenUsed="1"/>
-    <w:lsdException w:name="Table Grid 4" w:semiHidden="1" w:unhideWhenUsed="1"/>
-    <w:lsdException w:name="Table Grid 5" w:semiHidden="1" w:unhideWhenUsed="1"/>
-    <w:lsdException w:name="Table Grid 6" w:semiHidden="1" w:unhideWhenUsed="1"/>
-    <w:lsdException w:name="Table Grid 7" w:semiHidden="1" w:unhideWhenUsed="1"/>
-    <w:lsdException w:name="Table Grid 8" w:semiHidden="1" w:unhideWhenUsed="1"/>
-    <w:lsdException w:name="Table List 1" w:semiHidden="1" w:unhideWhenUsed="1"/>
-    <w:lsdException w:name="Table List 2" w:semiHidden="1" w:unhideWhenUsed="1"/>
-    <w:lsdException w:name="Table List 3" w:semiHidden="1" w:unhideWhenUsed="1"/>
-    <w:lsdException w:name="Table List 4" w:semiHidden="1" w:unhideWhenUsed="1"/>
-    <w:lsdException w:name="Table List 5" w:semiHidden="1" w:unhideWhenUsed="1"/>
-    <w:lsdException w:name="Table List 6" w:semiHidden="1" w:unhideWhenUsed="1"/>
-    <w:lsdException w:name="Table List 7" w:semiHidden="1" w:unhideWhenUsed="1"/>
-    <w:lsdException w:name="Table List 8" w:semiHidden="1" w:unhideWhenUsed="1"/>
-    <w:lsdException w:name="Table 3D effects 1" w:semiHidden="1" w:unhideWhenUsed="1"/>
-    <w:lsdException w:name="Table 3D effects 2" w:semiHidden="1" w:unhideWhenUsed="1"/>
-    <w:lsdException w:name="Table 3D effects 3" w:semiHidden="1" w:unhideWhenUsed="1"/>
-    <w:lsdException w:name="Table Contemporary" w:semiHidden="1" w:unhideWhenUsed="1"/>
-    <w:lsdException w:name="Table Elegant" w:semiHidden="1" w:unhideWhenUsed="1"/>
-    <w:lsdException w:name="Table Professional" w:semiHidden="1" w:unhideWhenUsed="1"/>
-    <w:lsdException w:name="Table Subtle 1" w:semiHidden="1" w:unhideWhenUsed="1"/>
-    <w:lsdException w:name="Table Subtle 2" w:semiHidden="1" w:unhideWhenUsed="1"/>
-    <w:lsdException w:name="Table Web 1" w:semiHidden="1" w:unhideWhenUsed="1"/>
-    <w:lsdException w:name="Table Web 2" w:semiHidden="1" w:unhideWhenUsed="1"/>
-    <w:lsdException w:name="Table Web 3" w:semiHidden="1" w:unhideWhenUsed="1"/>
-    <w:lsdException w:name="Table Theme" w:semiHidden="1" w:unhideWhenUsed="1"/>
-    <w:lsdException w:name="Light Shading"/>
-    <w:lsdException w:name="Light List"/>
-    <w:lsdException w:name="Light Grid"/>
-    <w:lsdException w:name="Medium Shading 1"/>
-    <w:lsdException w:name="Medium Shading 2"/>
-    <w:lsdException w:name="Medium List 1"/>
-    <w:lsdException w:name="Medium List 2"/>
-    <w:lsdException w:name="Medium Grid 1"/>
-    <w:lsdException w:name="Medium Grid 2"/>
-    <w:lsdException w:name="Medium Grid 3"/>
-    <w:lsdException w:name="Dark List"/>
-    <w:lsdException w:name="Colorful Shading"/>
-    <w:lsdException w:name="Colorful List"/>
-    <w:lsdException w:name="Colorful Grid"/>
-    <w:lsdException w:name="Light Shading Accent 1"/>
-    <w:lsdException w:name="Light List Accent 1"/>
-    <w:lsdException w:name="Light Grid Accent 1"/>
-    <w:lsdException w:name="Medium Shading 1 Accent 1"/>
-    <w:lsdException w:name="Medium Shading 2 Accent 1"/>
-    <w:lsdException w:name="Medium List 1 Accent 1"/>
-    <w:lsdException w:name="Medium List 2 Accent 1"/>
-    <w:lsdException w:name="Medium Grid 1 Accent 1"/>
-    <w:lsdException w:name="Medium Grid 2 Accent 1"/>
-    <w:lsdException w:name="Medium Grid 3 Accent 1"/>
-    <w:lsdException w:name="Dark List Accent 1"/>
-    <w:lsdException w:name="Colorful Shading Accent 1"/>
-    <w:lsdException w:name="Colorful List Accent 1"/>
-    <w:lsdException w:name="Colorful Grid Accent 1"/>
-    <w:lsdException w:name="Light Shading Accent 2"/>
-    <w:lsdException w:name="Light List Accent 2"/>
-    <w:lsdException w:name="Light Grid Accent 2"/>
-    <w:lsdException w:name="Medium Shading 1 Accent 2"/>
-    <w:lsdException w:name="Medium Shading 2 Accent 2"/>
-    <w:lsdException w:name="Medium List 1 Accent 2"/>
-    <w:lsdException w:name="Medium List 2 Accent 2"/>
-    <w:lsdException w:name="Medium Grid 1 Accent 2"/>
-    <w:lsdException w:name="Medium Grid 2 Accent 2"/>
-    <w:lsdException w:name="Medium Grid 3 Accent 2"/>
-    <w:lsdException w:name="Dark List Accent 2"/>
-    <w:lsdException w:name="Colorful Shading Accent 2"/>
-    <w:lsdException w:name="Colorful List Accent 2"/>
-    <w:lsdException w:name="Colorful Grid Accent 2"/>
-    <w:lsdException w:name="Light Shading Accent 3"/>
-    <w:lsdException w:name="Light List Accent 3"/>
-    <w:lsdException w:name="Light Grid Accent 3"/>
-    <w:lsdException w:name="Medium Shading 1 Accent 3"/>
-    <w:lsdException w:name="Medium Shading 2 Accent 3"/>
-    <w:lsdException w:name="Medium List 1 Accent 3"/>
-    <w:lsdException w:name="Medium List 2 Accent 3"/>
-    <w:lsdException w:name="Medium Grid 1 Accent 3"/>
-    <w:lsdException w:name="Medium Grid 2 Accent 3"/>
-    <w:lsdException w:name="Medium Grid 3 Accent 3"/>
-    <w:lsdException w:name="Dark List Accent 3"/>
-    <w:lsdException w:name="Colorful Shading Accent 3"/>
-    <w:lsdException w:name="Colorful List Accent 3"/>
-    <w:lsdException w:name="Colorful Grid Accent 3"/>
-    <w:lsdException w:name="Light Shading Accent 4"/>
-    <w:lsdException w:name="Light List Accent 4"/>
-    <w:lsdException w:name="Light Grid Accent 4"/>
-    <w:lsdException w:name="Medium Shading 1 Accent 4"/>
-    <w:lsdException w:name="Medium Shading 2 Accent 4"/>
-    <w:lsdException w:name="Medium List 1 Accent 4"/>
-    <w:lsdException w:name="Medium List 2 Accent 4"/>
-    <w:lsdException w:name="Medium Grid 1 Accent 4"/>
-    <w:lsdException w:name="Medium Grid 2 Accent 4"/>
-    <w:lsdException w:name="Medium Grid 3 Accent 4"/>
-    <w:lsdException w:name="Dark List Accent 4"/>
-    <w:lsdException w:name="Colorful Shading Accent 4"/>
-    <w:lsdException w:name="Colorful List Accent 4"/>
-    <w:lsdException w:name="Colorful Grid Accent 4"/>
-    <w:lsdException w:name="Light Shading Accent 5"/>
-    <w:lsdException w:name="Light List Accent 5"/>
-    <w:lsdException w:name="Light Grid Accent 5"/>
-    <w:lsdException w:name="Medium Shading 1 Accent 5"/>
-    <w:lsdException w:name="Medium Shading 2 Accent 5"/>
-    <w:lsdException w:name="Medium List 1 Accent 5"/>
-    <w:lsdException w:name="Medium List 2 Accent 5"/>
-    <w:lsdException w:name="Medium Grid 1 Accent 5"/>
-    <w:lsdException w:name="Medium Grid 2 Accent 5"/>
-    <w:lsdException w:name="Medium Grid 3 Accent 5"/>
-    <w:lsdException w:name="Dark List Accent 5"/>
-    <w:lsdException w:name="Colorful Shading Accent 5"/>
-    <w:lsdException w:name="Colorful List Accent 5"/>
-    <w:lsdException w:name="Colorful Grid Accent 5"/>
-    <w:lsdException w:name="Light Shading Accent 6"/>
-    <w:lsdException w:name="Light List Accent 6"/>
-    <w:lsdException w:name="Light Grid Accent 6"/>
-    <w:lsdException w:name="Medium Shading 1 Accent 6"/>
-    <w:lsdException w:name="Medium Shading 2 Accent 6"/>
-    <w:lsdException w:name="Medium List 1 Accent 6"/>
-    <w:lsdException w:name="Medium List 2 Accent 6"/>
-    <w:lsdException w:name="Medium Grid 1 Accent 6"/>
-    <w:lsdException w:name="Medium Grid 2 Accent 6"/>
-    <w:lsdException w:name="Medium Grid 3 Accent 6"/>
-    <w:lsdException w:name="Dark List Accent 6"/>
-    <w:lsdException w:name="Colorful Shading Accent 6"/>
-    <w:lsdException w:name="Colorful List Accent 6"/>
-    <w:lsdException w:name="Colorful Grid Accent 6"/>
     <w:lsdException w:name="Grid Table 4" w:uiPriority="49"/>
     <w:lsdException w:name="Grid Table 5 Dark" w:uiPriority="50"/>
     <w:lsdException w:name="Grid Table 6 Colorful" w:uiPriority="51"/>
@@ -2702,9 +2570,8 @@
   </w:style>
   <w:style w:type="character" w:default="1" w:styleId="DefaultParagraphFont">
     <w:name w:val="Default Paragraph Font"/>
-    <w:uiPriority w:val="1"/>
+    <w:uiPriority w:val="99"/>
     <w:semiHidden/>
-    <w:unhideWhenUsed/>
   </w:style>
   <w:style w:type="table" w:default="1" w:styleId="TableNormal">
     <w:name w:val="Normal Table"/>

</xml_diff>